<commit_message>
working on db report
</commit_message>
<xml_diff>
--- a/Database/Relational Table.docx
+++ b/Database/Relational Table.docx
@@ -22,13 +22,768 @@
         <mc:AlternateContent>
           <mc:Choice Requires="wps">
             <w:drawing>
-              <wp:anchor distT="45720" distB="45720" distL="114300" distR="114300" simplePos="0" relativeHeight="251729920" behindDoc="0" locked="0" layoutInCell="1" allowOverlap="1" wp14:anchorId="0AD9EB44" wp14:editId="7CD562FE">
+              <wp:anchor distT="45720" distB="45720" distL="114300" distR="114300" simplePos="0" relativeHeight="251754496" behindDoc="0" locked="0" layoutInCell="1" allowOverlap="1" wp14:anchorId="2FFE894A" wp14:editId="12904B21">
                 <wp:simplePos x="0" y="0"/>
                 <wp:positionH relativeFrom="column">
-                  <wp:posOffset>9395460</wp:posOffset>
+                  <wp:posOffset>6254115</wp:posOffset>
                 </wp:positionH>
                 <wp:positionV relativeFrom="paragraph">
-                  <wp:posOffset>7189470</wp:posOffset>
+                  <wp:posOffset>9074150</wp:posOffset>
+                </wp:positionV>
+                <wp:extent cx="1106805" cy="782955"/>
+                <wp:effectExtent l="0" t="0" r="0" b="4445"/>
+                <wp:wrapSquare wrapText="bothSides"/>
+                <wp:docPr id="49" name="Text Box 2"/>
+                <wp:cNvGraphicFramePr>
+                  <a:graphicFrameLocks xmlns:a="http://schemas.openxmlformats.org/drawingml/2006/main"/>
+                </wp:cNvGraphicFramePr>
+                <a:graphic xmlns:a="http://schemas.openxmlformats.org/drawingml/2006/main">
+                  <a:graphicData uri="http://schemas.microsoft.com/office/word/2010/wordprocessingShape">
+                    <wps:wsp>
+                      <wps:cNvSpPr txBox="1">
+                        <a:spLocks noChangeArrowheads="1"/>
+                      </wps:cNvSpPr>
+                      <wps:spPr bwMode="auto">
+                        <a:xfrm>
+                          <a:off x="0" y="0"/>
+                          <a:ext cx="1106805" cy="782955"/>
+                        </a:xfrm>
+                        <a:prstGeom prst="rect">
+                          <a:avLst/>
+                        </a:prstGeom>
+                        <a:solidFill>
+                          <a:schemeClr val="accent5">
+                            <a:alpha val="50000"/>
+                          </a:schemeClr>
+                        </a:solidFill>
+                        <a:ln>
+                          <a:noFill/>
+                        </a:ln>
+                      </wps:spPr>
+                      <wps:style>
+                        <a:lnRef idx="0">
+                          <a:scrgbClr r="0" g="0" b="0"/>
+                        </a:lnRef>
+                        <a:fillRef idx="0">
+                          <a:scrgbClr r="0" g="0" b="0"/>
+                        </a:fillRef>
+                        <a:effectRef idx="0">
+                          <a:scrgbClr r="0" g="0" b="0"/>
+                        </a:effectRef>
+                        <a:fontRef idx="minor">
+                          <a:schemeClr val="lt1"/>
+                        </a:fontRef>
+                      </wps:style>
+                      <wps:txbx>
+                        <w:txbxContent>
+                          <w:p>
+                            <w:pPr>
+                              <w:rPr>
+                                <w:color w:val="000000" w:themeColor="text1"/>
+                                <w:u w:val="double"/>
+                              </w:rPr>
+                            </w:pPr>
+                            <w:proofErr w:type="spellStart"/>
+                            <w:r>
+                              <w:rPr>
+                                <w:color w:val="000000" w:themeColor="text1"/>
+                                <w:u w:val="double"/>
+                              </w:rPr>
+                              <w:t>userEmail</w:t>
+                            </w:r>
+                            <w:proofErr w:type="spellEnd"/>
+                          </w:p>
+                          <w:p>
+                            <w:pPr>
+                              <w:rPr>
+                                <w:color w:val="000000" w:themeColor="text1"/>
+                                <w:u w:val="single"/>
+                              </w:rPr>
+                            </w:pPr>
+                            <w:proofErr w:type="spellStart"/>
+                            <w:r>
+                              <w:rPr>
+                                <w:color w:val="000000" w:themeColor="text1"/>
+                                <w:u w:val="single"/>
+                              </w:rPr>
+                              <w:t>phoneNumber</w:t>
+                            </w:r>
+                            <w:proofErr w:type="spellEnd"/>
+                          </w:p>
+                        </w:txbxContent>
+                      </wps:txbx>
+                      <wps:bodyPr rot="0" vert="horz" wrap="square" lIns="91440" tIns="45720" rIns="91440" bIns="45720" anchor="t" anchorCtr="0">
+                        <a:noAutofit/>
+                      </wps:bodyPr>
+                    </wps:wsp>
+                  </a:graphicData>
+                </a:graphic>
+                <wp14:sizeRelH relativeFrom="margin">
+                  <wp14:pctWidth>0</wp14:pctWidth>
+                </wp14:sizeRelH>
+                <wp14:sizeRelV relativeFrom="margin">
+                  <wp14:pctHeight>0</wp14:pctHeight>
+                </wp14:sizeRelV>
+              </wp:anchor>
+            </w:drawing>
+          </mc:Choice>
+          <mc:Fallback>
+            <w:pict>
+              <v:shapetype w14:anchorId="2FFE894A" id="_x0000_t202" coordsize="21600,21600" o:spt="202" path="m,l,21600r21600,l21600,xe">
+                <v:stroke joinstyle="miter"/>
+                <v:path gradientshapeok="t" o:connecttype="rect"/>
+              </v:shapetype>
+              <v:shape id="Text Box 2" o:spid="_x0000_s1026" type="#_x0000_t202" style="position:absolute;margin-left:492.45pt;margin-top:714.5pt;width:87.15pt;height:61.65pt;z-index:251754496;visibility:visible;mso-wrap-style:square;mso-width-percent:0;mso-height-percent:0;mso-wrap-distance-left:9pt;mso-wrap-distance-top:3.6pt;mso-wrap-distance-right:9pt;mso-wrap-distance-bottom:3.6pt;mso-position-horizontal:absolute;mso-position-horizontal-relative:text;mso-position-vertical:absolute;mso-position-vertical-relative:text;mso-width-percent:0;mso-height-percent:0;mso-width-relative:margin;mso-height-relative:margin;v-text-anchor:top" o:gfxdata="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" fillcolor="#5b9bd5 [3208]" stroked="f">
+                <v:fill opacity="32896f"/>
+                <v:textbox>
+                  <w:txbxContent>
+                    <w:p>
+                      <w:pPr>
+                        <w:rPr>
+                          <w:color w:val="000000" w:themeColor="text1"/>
+                          <w:u w:val="double"/>
+                        </w:rPr>
+                      </w:pPr>
+                      <w:proofErr w:type="spellStart"/>
+                      <w:r>
+                        <w:rPr>
+                          <w:color w:val="000000" w:themeColor="text1"/>
+                          <w:u w:val="double"/>
+                        </w:rPr>
+                        <w:t>userEmail</w:t>
+                      </w:r>
+                      <w:proofErr w:type="spellEnd"/>
+                    </w:p>
+                    <w:p>
+                      <w:pPr>
+                        <w:rPr>
+                          <w:color w:val="000000" w:themeColor="text1"/>
+                          <w:u w:val="single"/>
+                        </w:rPr>
+                      </w:pPr>
+                      <w:proofErr w:type="spellStart"/>
+                      <w:r>
+                        <w:rPr>
+                          <w:color w:val="000000" w:themeColor="text1"/>
+                          <w:u w:val="single"/>
+                        </w:rPr>
+                        <w:t>phoneNumber</w:t>
+                      </w:r>
+                      <w:proofErr w:type="spellEnd"/>
+                    </w:p>
+                  </w:txbxContent>
+                </v:textbox>
+                <w10:wrap type="square"/>
+              </v:shape>
+            </w:pict>
+          </mc:Fallback>
+        </mc:AlternateContent>
+      </w:r>
+      <w:r>
+        <w:rPr>
+          <w:b/>
+          <w:bCs/>
+          <w:noProof/>
+          <w:sz w:val="44"/>
+          <w:szCs w:val="44"/>
+        </w:rPr>
+        <mc:AlternateContent>
+          <mc:Choice Requires="wps">
+            <w:drawing>
+              <wp:anchor distT="0" distB="0" distL="114300" distR="114300" simplePos="0" relativeHeight="251675648" behindDoc="0" locked="0" layoutInCell="1" allowOverlap="1" wp14:anchorId="7B8DD8AD" wp14:editId="6B13D53B">
+                <wp:simplePos x="0" y="0"/>
+                <wp:positionH relativeFrom="column">
+                  <wp:posOffset>1755648</wp:posOffset>
+                </wp:positionH>
+                <wp:positionV relativeFrom="paragraph">
+                  <wp:posOffset>7044691</wp:posOffset>
+                </wp:positionV>
+                <wp:extent cx="1870710" cy="2944368"/>
+                <wp:effectExtent l="0" t="0" r="8890" b="15240"/>
+                <wp:wrapNone/>
+                <wp:docPr id="9" name="Rectangle: Rounded Corners 9"/>
+                <wp:cNvGraphicFramePr/>
+                <a:graphic xmlns:a="http://schemas.openxmlformats.org/drawingml/2006/main">
+                  <a:graphicData uri="http://schemas.microsoft.com/office/word/2010/wordprocessingShape">
+                    <wps:wsp>
+                      <wps:cNvSpPr/>
+                      <wps:spPr>
+                        <a:xfrm>
+                          <a:off x="0" y="0"/>
+                          <a:ext cx="1870710" cy="2944368"/>
+                        </a:xfrm>
+                        <a:prstGeom prst="roundRect">
+                          <a:avLst/>
+                        </a:prstGeom>
+                      </wps:spPr>
+                      <wps:style>
+                        <a:lnRef idx="2">
+                          <a:schemeClr val="accent5">
+                            <a:shade val="50000"/>
+                          </a:schemeClr>
+                        </a:lnRef>
+                        <a:fillRef idx="1">
+                          <a:schemeClr val="accent5"/>
+                        </a:fillRef>
+                        <a:effectRef idx="0">
+                          <a:schemeClr val="accent5"/>
+                        </a:effectRef>
+                        <a:fontRef idx="minor">
+                          <a:schemeClr val="lt1"/>
+                        </a:fontRef>
+                      </wps:style>
+                      <wps:bodyPr rot="0" spcFirstLastPara="0" vertOverflow="overflow" horzOverflow="overflow" vert="horz" wrap="square" lIns="91440" tIns="45720" rIns="91440" bIns="45720" numCol="1" spcCol="0" rtlCol="0" fromWordArt="0" anchor="ctr" anchorCtr="0" forceAA="0" compatLnSpc="1">
+                        <a:prstTxWarp prst="textNoShape">
+                          <a:avLst/>
+                        </a:prstTxWarp>
+                        <a:noAutofit/>
+                      </wps:bodyPr>
+                    </wps:wsp>
+                  </a:graphicData>
+                </a:graphic>
+                <wp14:sizeRelV relativeFrom="margin">
+                  <wp14:pctHeight>0</wp14:pctHeight>
+                </wp14:sizeRelV>
+              </wp:anchor>
+            </w:drawing>
+          </mc:Choice>
+          <mc:Fallback>
+            <w:pict>
+              <v:roundrect w14:anchorId="526B76B2" id="Rectangle: Rounded Corners 9" o:spid="_x0000_s1026" style="position:absolute;margin-left:138.25pt;margin-top:554.7pt;width:147.3pt;height:231.85pt;z-index:251675648;visibility:visible;mso-wrap-style:square;mso-height-percent:0;mso-wrap-distance-left:9pt;mso-wrap-distance-top:0;mso-wrap-distance-right:9pt;mso-wrap-distance-bottom:0;mso-position-horizontal:absolute;mso-position-horizontal-relative:text;mso-position-vertical:absolute;mso-position-vertical-relative:text;mso-height-percent:0;mso-height-relative:margin;v-text-anchor:middle" arcsize="10923f" o:gfxdata="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" fillcolor="#5b9bd5 [3208]" strokecolor="#1f4d78 [1608]" strokeweight="1pt">
+                <v:stroke joinstyle="miter"/>
+              </v:roundrect>
+            </w:pict>
+          </mc:Fallback>
+        </mc:AlternateContent>
+      </w:r>
+      <w:r>
+        <w:rPr>
+          <w:b/>
+          <w:bCs/>
+          <w:noProof/>
+          <w:sz w:val="44"/>
+          <w:szCs w:val="44"/>
+        </w:rPr>
+        <mc:AlternateContent>
+          <mc:Choice Requires="wps">
+            <w:drawing>
+              <wp:anchor distT="45720" distB="45720" distL="114300" distR="114300" simplePos="0" relativeHeight="251734016" behindDoc="0" locked="0" layoutInCell="1" allowOverlap="1" wp14:anchorId="22A1F44A" wp14:editId="06A4BC8B">
+                <wp:simplePos x="0" y="0"/>
+                <wp:positionH relativeFrom="margin">
+                  <wp:posOffset>5412740</wp:posOffset>
+                </wp:positionH>
+                <wp:positionV relativeFrom="paragraph">
+                  <wp:posOffset>369570</wp:posOffset>
+                </wp:positionV>
+                <wp:extent cx="2687955" cy="435610"/>
+                <wp:effectExtent l="0" t="0" r="17145" b="8890"/>
+                <wp:wrapSquare wrapText="bothSides"/>
+                <wp:docPr id="39" name="Text Box 2"/>
+                <wp:cNvGraphicFramePr>
+                  <a:graphicFrameLocks xmlns:a="http://schemas.openxmlformats.org/drawingml/2006/main"/>
+                </wp:cNvGraphicFramePr>
+                <a:graphic xmlns:a="http://schemas.openxmlformats.org/drawingml/2006/main">
+                  <a:graphicData uri="http://schemas.microsoft.com/office/word/2010/wordprocessingShape">
+                    <wps:wsp>
+                      <wps:cNvSpPr txBox="1">
+                        <a:spLocks noChangeArrowheads="1"/>
+                      </wps:cNvSpPr>
+                      <wps:spPr bwMode="auto">
+                        <a:xfrm>
+                          <a:off x="0" y="0"/>
+                          <a:ext cx="2687955" cy="435610"/>
+                        </a:xfrm>
+                        <a:prstGeom prst="rect">
+                          <a:avLst/>
+                        </a:prstGeom>
+                        <a:solidFill>
+                          <a:srgbClr val="FFFFFF"/>
+                        </a:solidFill>
+                        <a:ln w="9525">
+                          <a:solidFill>
+                            <a:srgbClr val="000000"/>
+                          </a:solidFill>
+                          <a:miter lim="800000"/>
+                          <a:headEnd/>
+                          <a:tailEnd/>
+                        </a:ln>
+                      </wps:spPr>
+                      <wps:txbx>
+                        <w:txbxContent>
+                          <w:p>
+                            <w:pPr>
+                              <w:rPr>
+                                <w:b/>
+                                <w:bCs/>
+                                <w:sz w:val="44"/>
+                                <w:szCs w:val="44"/>
+                              </w:rPr>
+                            </w:pPr>
+                            <w:r>
+                              <w:rPr>
+                                <w:b/>
+                                <w:bCs/>
+                                <w:sz w:val="44"/>
+                                <w:szCs w:val="44"/>
+                              </w:rPr>
+                              <w:t>RELATIONAL TABLE</w:t>
+                            </w:r>
+                            <w:r>
+                              <w:rPr>
+                                <w:b/>
+                                <w:bCs/>
+                                <w:sz w:val="44"/>
+                                <w:szCs w:val="44"/>
+                              </w:rPr>
+                              <w:t>S</w:t>
+                            </w:r>
+                          </w:p>
+                        </w:txbxContent>
+                      </wps:txbx>
+                      <wps:bodyPr rot="0" vert="horz" wrap="square" lIns="91440" tIns="45720" rIns="91440" bIns="45720" anchor="t" anchorCtr="0">
+                        <a:noAutofit/>
+                      </wps:bodyPr>
+                    </wps:wsp>
+                  </a:graphicData>
+                </a:graphic>
+                <wp14:sizeRelH relativeFrom="margin">
+                  <wp14:pctWidth>0</wp14:pctWidth>
+                </wp14:sizeRelH>
+                <wp14:sizeRelV relativeFrom="margin">
+                  <wp14:pctHeight>0</wp14:pctHeight>
+                </wp14:sizeRelV>
+              </wp:anchor>
+            </w:drawing>
+          </mc:Choice>
+          <mc:Fallback>
+            <w:pict>
+              <v:shape w14:anchorId="22A1F44A" id="_x0000_s1027" type="#_x0000_t202" style="position:absolute;margin-left:426.2pt;margin-top:29.1pt;width:211.65pt;height:34.3pt;z-index:251734016;visibility:visible;mso-wrap-style:square;mso-width-percent:0;mso-height-percent:0;mso-wrap-distance-left:9pt;mso-wrap-distance-top:3.6pt;mso-wrap-distance-right:9pt;mso-wrap-distance-bottom:3.6pt;mso-position-horizontal:absolute;mso-position-horizontal-relative:margin;mso-position-vertical:absolute;mso-position-vertical-relative:text;mso-width-percent:0;mso-height-percent:0;mso-width-relative:margin;mso-height-relative:margin;v-text-anchor:top" o:gfxdata="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">
+                <v:textbox>
+                  <w:txbxContent>
+                    <w:p>
+                      <w:pPr>
+                        <w:rPr>
+                          <w:b/>
+                          <w:bCs/>
+                          <w:sz w:val="44"/>
+                          <w:szCs w:val="44"/>
+                        </w:rPr>
+                      </w:pPr>
+                      <w:r>
+                        <w:rPr>
+                          <w:b/>
+                          <w:bCs/>
+                          <w:sz w:val="44"/>
+                          <w:szCs w:val="44"/>
+                        </w:rPr>
+                        <w:t>RELATIONAL TABLE</w:t>
+                      </w:r>
+                      <w:r>
+                        <w:rPr>
+                          <w:b/>
+                          <w:bCs/>
+                          <w:sz w:val="44"/>
+                          <w:szCs w:val="44"/>
+                        </w:rPr>
+                        <w:t>S</w:t>
+                      </w:r>
+                    </w:p>
+                  </w:txbxContent>
+                </v:textbox>
+                <w10:wrap type="square" anchorx="margin"/>
+              </v:shape>
+            </w:pict>
+          </mc:Fallback>
+        </mc:AlternateContent>
+      </w:r>
+      <w:r>
+        <w:rPr>
+          <w:b/>
+          <w:bCs/>
+          <w:noProof/>
+          <w:sz w:val="44"/>
+          <w:szCs w:val="44"/>
+        </w:rPr>
+        <mc:AlternateContent>
+          <mc:Choice Requires="wps">
+            <w:drawing>
+              <wp:anchor distT="0" distB="0" distL="114300" distR="114300" simplePos="0" relativeHeight="251728896" behindDoc="0" locked="0" layoutInCell="1" allowOverlap="1" wp14:anchorId="648C0D8C" wp14:editId="06D5B3DB">
+                <wp:simplePos x="0" y="0"/>
+                <wp:positionH relativeFrom="column">
+                  <wp:posOffset>9283849</wp:posOffset>
+                </wp:positionH>
+                <wp:positionV relativeFrom="paragraph">
+                  <wp:posOffset>7033932</wp:posOffset>
+                </wp:positionV>
+                <wp:extent cx="1892300" cy="2312894"/>
+                <wp:effectExtent l="0" t="0" r="12700" b="11430"/>
+                <wp:wrapNone/>
+                <wp:docPr id="35" name="Rectangle: Rounded Corners 35"/>
+                <wp:cNvGraphicFramePr/>
+                <a:graphic xmlns:a="http://schemas.openxmlformats.org/drawingml/2006/main">
+                  <a:graphicData uri="http://schemas.microsoft.com/office/word/2010/wordprocessingShape">
+                    <wps:wsp>
+                      <wps:cNvSpPr/>
+                      <wps:spPr>
+                        <a:xfrm>
+                          <a:off x="0" y="0"/>
+                          <a:ext cx="1892300" cy="2312894"/>
+                        </a:xfrm>
+                        <a:prstGeom prst="roundRect">
+                          <a:avLst/>
+                        </a:prstGeom>
+                      </wps:spPr>
+                      <wps:style>
+                        <a:lnRef idx="2">
+                          <a:schemeClr val="accent5">
+                            <a:shade val="50000"/>
+                          </a:schemeClr>
+                        </a:lnRef>
+                        <a:fillRef idx="1">
+                          <a:schemeClr val="accent5"/>
+                        </a:fillRef>
+                        <a:effectRef idx="0">
+                          <a:schemeClr val="accent5"/>
+                        </a:effectRef>
+                        <a:fontRef idx="minor">
+                          <a:schemeClr val="lt1"/>
+                        </a:fontRef>
+                      </wps:style>
+                      <wps:bodyPr rot="0" spcFirstLastPara="0" vertOverflow="overflow" horzOverflow="overflow" vert="horz" wrap="square" lIns="91440" tIns="45720" rIns="91440" bIns="45720" numCol="1" spcCol="0" rtlCol="0" fromWordArt="0" anchor="ctr" anchorCtr="0" forceAA="0" compatLnSpc="1">
+                        <a:prstTxWarp prst="textNoShape">
+                          <a:avLst/>
+                        </a:prstTxWarp>
+                        <a:noAutofit/>
+                      </wps:bodyPr>
+                    </wps:wsp>
+                  </a:graphicData>
+                </a:graphic>
+                <wp14:sizeRelH relativeFrom="margin">
+                  <wp14:pctWidth>0</wp14:pctWidth>
+                </wp14:sizeRelH>
+                <wp14:sizeRelV relativeFrom="margin">
+                  <wp14:pctHeight>0</wp14:pctHeight>
+                </wp14:sizeRelV>
+              </wp:anchor>
+            </w:drawing>
+          </mc:Choice>
+          <mc:Fallback>
+            <w:pict>
+              <v:roundrect w14:anchorId="6D2ACDE6" id="Rectangle: Rounded Corners 35" o:spid="_x0000_s1026" style="position:absolute;margin-left:731pt;margin-top:553.85pt;width:149pt;height:182.1pt;z-index:251728896;visibility:visible;mso-wrap-style:square;mso-width-percent:0;mso-height-percent:0;mso-wrap-distance-left:9pt;mso-wrap-distance-top:0;mso-wrap-distance-right:9pt;mso-wrap-distance-bottom:0;mso-position-horizontal:absolute;mso-position-horizontal-relative:text;mso-position-vertical:absolute;mso-position-vertical-relative:text;mso-width-percent:0;mso-height-percent:0;mso-width-relative:margin;mso-height-relative:margin;v-text-anchor:middle" arcsize="10923f" o:gfxdata="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" fillcolor="#5b9bd5 [3208]" strokecolor="#1f4d78 [1608]" strokeweight="1pt">
+                <v:stroke joinstyle="miter"/>
+              </v:roundrect>
+            </w:pict>
+          </mc:Fallback>
+        </mc:AlternateContent>
+      </w:r>
+      <w:r>
+        <w:rPr>
+          <w:b/>
+          <w:bCs/>
+          <w:noProof/>
+          <w:sz w:val="44"/>
+          <w:szCs w:val="44"/>
+        </w:rPr>
+        <mc:AlternateContent>
+          <mc:Choice Requires="wps">
+            <w:drawing>
+              <wp:anchor distT="45720" distB="45720" distL="114300" distR="114300" simplePos="0" relativeHeight="251696128" behindDoc="0" locked="0" layoutInCell="1" allowOverlap="1" wp14:anchorId="52375EB2" wp14:editId="54F04032">
+                <wp:simplePos x="0" y="0"/>
+                <wp:positionH relativeFrom="column">
+                  <wp:posOffset>4201795</wp:posOffset>
+                </wp:positionH>
+                <wp:positionV relativeFrom="paragraph">
+                  <wp:posOffset>7210201</wp:posOffset>
+                </wp:positionV>
+                <wp:extent cx="1307465" cy="1404620"/>
+                <wp:effectExtent l="0" t="0" r="6985" b="1270"/>
+                <wp:wrapSquare wrapText="bothSides"/>
+                <wp:docPr id="18" name="Text Box 2"/>
+                <wp:cNvGraphicFramePr>
+                  <a:graphicFrameLocks xmlns:a="http://schemas.openxmlformats.org/drawingml/2006/main"/>
+                </wp:cNvGraphicFramePr>
+                <a:graphic xmlns:a="http://schemas.openxmlformats.org/drawingml/2006/main">
+                  <a:graphicData uri="http://schemas.microsoft.com/office/word/2010/wordprocessingShape">
+                    <wps:wsp>
+                      <wps:cNvSpPr txBox="1">
+                        <a:spLocks noChangeArrowheads="1"/>
+                      </wps:cNvSpPr>
+                      <wps:spPr bwMode="auto">
+                        <a:xfrm>
+                          <a:off x="0" y="0"/>
+                          <a:ext cx="1307465" cy="1404620"/>
+                        </a:xfrm>
+                        <a:prstGeom prst="rect">
+                          <a:avLst/>
+                        </a:prstGeom>
+                        <a:solidFill>
+                          <a:schemeClr val="accent5">
+                            <a:alpha val="50000"/>
+                          </a:schemeClr>
+                        </a:solidFill>
+                        <a:ln>
+                          <a:noFill/>
+                        </a:ln>
+                      </wps:spPr>
+                      <wps:style>
+                        <a:lnRef idx="0">
+                          <a:scrgbClr r="0" g="0" b="0"/>
+                        </a:lnRef>
+                        <a:fillRef idx="0">
+                          <a:scrgbClr r="0" g="0" b="0"/>
+                        </a:fillRef>
+                        <a:effectRef idx="0">
+                          <a:scrgbClr r="0" g="0" b="0"/>
+                        </a:effectRef>
+                        <a:fontRef idx="minor">
+                          <a:schemeClr val="lt1"/>
+                        </a:fontRef>
+                      </wps:style>
+                      <wps:txbx>
+                        <w:txbxContent>
+                          <w:p>
+                            <w:pPr>
+                              <w:rPr>
+                                <w:color w:val="000000" w:themeColor="text1"/>
+                                <w:u w:val="single"/>
+                              </w:rPr>
+                            </w:pPr>
+                            <w:r>
+                              <w:rPr>
+                                <w:color w:val="000000" w:themeColor="text1"/>
+                                <w:u w:val="single"/>
+                              </w:rPr>
+                              <w:t>email</w:t>
+                            </w:r>
+                          </w:p>
+                          <w:p>
+                            <w:pPr>
+                              <w:rPr>
+                                <w:color w:val="000000" w:themeColor="text1"/>
+                              </w:rPr>
+                            </w:pPr>
+                            <w:proofErr w:type="spellStart"/>
+                            <w:r>
+                              <w:rPr>
+                                <w:color w:val="000000" w:themeColor="text1"/>
+                              </w:rPr>
+                              <w:t>first</w:t>
+                            </w:r>
+                            <w:r>
+                              <w:rPr>
+                                <w:color w:val="000000" w:themeColor="text1"/>
+                              </w:rPr>
+                              <w:t>N</w:t>
+                            </w:r>
+                            <w:r>
+                              <w:rPr>
+                                <w:color w:val="000000" w:themeColor="text1"/>
+                              </w:rPr>
+                              <w:t>ame</w:t>
+                            </w:r>
+                            <w:proofErr w:type="spellEnd"/>
+                          </w:p>
+                          <w:p>
+                            <w:pPr>
+                              <w:rPr>
+                                <w:color w:val="000000" w:themeColor="text1"/>
+                              </w:rPr>
+                            </w:pPr>
+                            <w:proofErr w:type="spellStart"/>
+                            <w:r>
+                              <w:rPr>
+                                <w:color w:val="000000" w:themeColor="text1"/>
+                              </w:rPr>
+                              <w:t>last</w:t>
+                            </w:r>
+                            <w:r>
+                              <w:rPr>
+                                <w:color w:val="000000" w:themeColor="text1"/>
+                              </w:rPr>
+                              <w:t>N</w:t>
+                            </w:r>
+                            <w:r>
+                              <w:rPr>
+                                <w:color w:val="000000" w:themeColor="text1"/>
+                              </w:rPr>
+                              <w:t>ame</w:t>
+                            </w:r>
+                            <w:proofErr w:type="spellEnd"/>
+                          </w:p>
+                          <w:p>
+                            <w:pPr>
+                              <w:rPr>
+                                <w:color w:val="000000" w:themeColor="text1"/>
+                              </w:rPr>
+                            </w:pPr>
+                            <w:r>
+                              <w:rPr>
+                                <w:color w:val="000000" w:themeColor="text1"/>
+                              </w:rPr>
+                              <w:t>pass</w:t>
+                            </w:r>
+                          </w:p>
+                          <w:p>
+                            <w:pPr>
+                              <w:rPr>
+                                <w:color w:val="000000" w:themeColor="text1"/>
+                              </w:rPr>
+                            </w:pPr>
+                            <w:proofErr w:type="spellStart"/>
+                            <w:r>
+                              <w:rPr>
+                                <w:color w:val="000000" w:themeColor="text1"/>
+                              </w:rPr>
+                              <w:t>userType</w:t>
+                            </w:r>
+                            <w:proofErr w:type="spellEnd"/>
+                          </w:p>
+                        </w:txbxContent>
+                      </wps:txbx>
+                      <wps:bodyPr rot="0" vert="horz" wrap="square" lIns="91440" tIns="45720" rIns="91440" bIns="45720" anchor="t" anchorCtr="0">
+                        <a:spAutoFit/>
+                      </wps:bodyPr>
+                    </wps:wsp>
+                  </a:graphicData>
+                </a:graphic>
+                <wp14:sizeRelH relativeFrom="margin">
+                  <wp14:pctWidth>0</wp14:pctWidth>
+                </wp14:sizeRelH>
+                <wp14:sizeRelV relativeFrom="margin">
+                  <wp14:pctHeight>20000</wp14:pctHeight>
+                </wp14:sizeRelV>
+              </wp:anchor>
+            </w:drawing>
+          </mc:Choice>
+          <mc:Fallback>
+            <w:pict>
+              <v:shape w14:anchorId="52375EB2" id="_x0000_s1028" type="#_x0000_t202" style="position:absolute;margin-left:330.85pt;margin-top:567.75pt;width:102.95pt;height:110.6pt;z-index:251696128;visibility:visible;mso-wrap-style:square;mso-width-percent:0;mso-height-percent:200;mso-wrap-distance-left:9pt;mso-wrap-distance-top:3.6pt;mso-wrap-distance-right:9pt;mso-wrap-distance-bottom:3.6pt;mso-position-horizontal:absolute;mso-position-horizontal-relative:text;mso-position-vertical:absolute;mso-position-vertical-relative:text;mso-width-percent:0;mso-height-percent:200;mso-width-relative:margin;mso-height-relative:margin;v-text-anchor:top" o:gfxdata="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" fillcolor="#5b9bd5 [3208]" stroked="f">
+                <v:fill opacity="32896f"/>
+                <v:textbox style="mso-fit-shape-to-text:t">
+                  <w:txbxContent>
+                    <w:p>
+                      <w:pPr>
+                        <w:rPr>
+                          <w:color w:val="000000" w:themeColor="text1"/>
+                          <w:u w:val="single"/>
+                        </w:rPr>
+                      </w:pPr>
+                      <w:r>
+                        <w:rPr>
+                          <w:color w:val="000000" w:themeColor="text1"/>
+                          <w:u w:val="single"/>
+                        </w:rPr>
+                        <w:t>email</w:t>
+                      </w:r>
+                    </w:p>
+                    <w:p>
+                      <w:pPr>
+                        <w:rPr>
+                          <w:color w:val="000000" w:themeColor="text1"/>
+                        </w:rPr>
+                      </w:pPr>
+                      <w:proofErr w:type="spellStart"/>
+                      <w:r>
+                        <w:rPr>
+                          <w:color w:val="000000" w:themeColor="text1"/>
+                        </w:rPr>
+                        <w:t>first</w:t>
+                      </w:r>
+                      <w:r>
+                        <w:rPr>
+                          <w:color w:val="000000" w:themeColor="text1"/>
+                        </w:rPr>
+                        <w:t>N</w:t>
+                      </w:r>
+                      <w:r>
+                        <w:rPr>
+                          <w:color w:val="000000" w:themeColor="text1"/>
+                        </w:rPr>
+                        <w:t>ame</w:t>
+                      </w:r>
+                      <w:proofErr w:type="spellEnd"/>
+                    </w:p>
+                    <w:p>
+                      <w:pPr>
+                        <w:rPr>
+                          <w:color w:val="000000" w:themeColor="text1"/>
+                        </w:rPr>
+                      </w:pPr>
+                      <w:proofErr w:type="spellStart"/>
+                      <w:r>
+                        <w:rPr>
+                          <w:color w:val="000000" w:themeColor="text1"/>
+                        </w:rPr>
+                        <w:t>last</w:t>
+                      </w:r>
+                      <w:r>
+                        <w:rPr>
+                          <w:color w:val="000000" w:themeColor="text1"/>
+                        </w:rPr>
+                        <w:t>N</w:t>
+                      </w:r>
+                      <w:r>
+                        <w:rPr>
+                          <w:color w:val="000000" w:themeColor="text1"/>
+                        </w:rPr>
+                        <w:t>ame</w:t>
+                      </w:r>
+                      <w:proofErr w:type="spellEnd"/>
+                    </w:p>
+                    <w:p>
+                      <w:pPr>
+                        <w:rPr>
+                          <w:color w:val="000000" w:themeColor="text1"/>
+                        </w:rPr>
+                      </w:pPr>
+                      <w:r>
+                        <w:rPr>
+                          <w:color w:val="000000" w:themeColor="text1"/>
+                        </w:rPr>
+                        <w:t>pass</w:t>
+                      </w:r>
+                    </w:p>
+                    <w:p>
+                      <w:pPr>
+                        <w:rPr>
+                          <w:color w:val="000000" w:themeColor="text1"/>
+                        </w:rPr>
+                      </w:pPr>
+                      <w:proofErr w:type="spellStart"/>
+                      <w:r>
+                        <w:rPr>
+                          <w:color w:val="000000" w:themeColor="text1"/>
+                        </w:rPr>
+                        <w:t>userType</w:t>
+                      </w:r>
+                      <w:proofErr w:type="spellEnd"/>
+                    </w:p>
+                  </w:txbxContent>
+                </v:textbox>
+                <w10:wrap type="square"/>
+              </v:shape>
+            </w:pict>
+          </mc:Fallback>
+        </mc:AlternateContent>
+      </w:r>
+      <w:r>
+        <w:rPr>
+          <w:b/>
+          <w:bCs/>
+          <w:noProof/>
+          <w:sz w:val="44"/>
+          <w:szCs w:val="44"/>
+        </w:rPr>
+        <mc:AlternateContent>
+          <mc:Choice Requires="wps">
+            <w:drawing>
+              <wp:anchor distT="45720" distB="45720" distL="114300" distR="114300" simplePos="0" relativeHeight="251729920" behindDoc="0" locked="0" layoutInCell="1" allowOverlap="1" wp14:anchorId="0AD9EB44" wp14:editId="540E387F">
+                <wp:simplePos x="0" y="0"/>
+                <wp:positionH relativeFrom="column">
+                  <wp:posOffset>9470764</wp:posOffset>
+                </wp:positionH>
+                <wp:positionV relativeFrom="paragraph">
+                  <wp:posOffset>7092652</wp:posOffset>
                 </wp:positionV>
                 <wp:extent cx="1541145" cy="2011680"/>
                 <wp:effectExtent l="0" t="0" r="1905" b="7620"/>
@@ -224,11 +979,7 @@
           </mc:Choice>
           <mc:Fallback>
             <w:pict>
-              <v:shapetype w14:anchorId="0AD9EB44" id="_x0000_t202" coordsize="21600,21600" o:spt="202" path="m,l,21600r21600,l21600,xe">
-                <v:stroke joinstyle="miter"/>
-                <v:path gradientshapeok="t" o:connecttype="rect"/>
-              </v:shapetype>
-              <v:shape id="Text Box 2" o:spid="_x0000_s1026" type="#_x0000_t202" style="position:absolute;margin-left:739.8pt;margin-top:566.1pt;width:121.35pt;height:158.4pt;z-index:251729920;visibility:visible;mso-wrap-style:square;mso-width-percent:0;mso-height-percent:0;mso-wrap-distance-left:9pt;mso-wrap-distance-top:3.6pt;mso-wrap-distance-right:9pt;mso-wrap-distance-bottom:3.6pt;mso-position-horizontal:absolute;mso-position-horizontal-relative:text;mso-position-vertical:absolute;mso-position-vertical-relative:text;mso-width-percent:0;mso-height-percent:0;mso-width-relative:margin;mso-height-relative:margin;v-text-anchor:top" o:gfxdata="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" fillcolor="#5b9bd5 [3208]" stroked="f">
+              <v:shape w14:anchorId="0AD9EB44" id="_x0000_s1029" type="#_x0000_t202" style="position:absolute;margin-left:745.75pt;margin-top:558.5pt;width:121.35pt;height:158.4pt;z-index:251729920;visibility:visible;mso-wrap-style:square;mso-width-percent:0;mso-height-percent:0;mso-wrap-distance-left:9pt;mso-wrap-distance-top:3.6pt;mso-wrap-distance-right:9pt;mso-wrap-distance-bottom:3.6pt;mso-position-horizontal:absolute;mso-position-horizontal-relative:text;mso-position-vertical:absolute;mso-position-vertical-relative:text;mso-width-percent:0;mso-height-percent:0;mso-width-relative:margin;mso-height-relative:margin;v-text-anchor:top" o:gfxdata="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" fillcolor="#5b9bd5 [3208]" stroked="f">
                 <v:fill opacity="32896f"/>
                 <v:textbox>
                   <w:txbxContent>
@@ -365,86 +1116,6 @@
                 </v:textbox>
                 <w10:wrap type="square"/>
               </v:shape>
-            </w:pict>
-          </mc:Fallback>
-        </mc:AlternateContent>
-      </w:r>
-      <w:r>
-        <w:rPr>
-          <w:b/>
-          <w:bCs/>
-          <w:noProof/>
-          <w:sz w:val="44"/>
-          <w:szCs w:val="44"/>
-        </w:rPr>
-        <mc:AlternateContent>
-          <mc:Choice Requires="wps">
-            <w:drawing>
-              <wp:anchor distT="0" distB="0" distL="114300" distR="114300" simplePos="0" relativeHeight="251728896" behindDoc="0" locked="0" layoutInCell="1" allowOverlap="1" wp14:anchorId="648C0D8C" wp14:editId="03C28123">
-                <wp:simplePos x="0" y="0"/>
-                <wp:positionH relativeFrom="column">
-                  <wp:posOffset>9281160</wp:posOffset>
-                </wp:positionH>
-                <wp:positionV relativeFrom="paragraph">
-                  <wp:posOffset>7037070</wp:posOffset>
-                </wp:positionV>
-                <wp:extent cx="1892300" cy="2171700"/>
-                <wp:effectExtent l="0" t="0" r="12700" b="19050"/>
-                <wp:wrapNone/>
-                <wp:docPr id="35" name="Rectangle: Rounded Corners 35"/>
-                <wp:cNvGraphicFramePr/>
-                <a:graphic xmlns:a="http://schemas.openxmlformats.org/drawingml/2006/main">
-                  <a:graphicData uri="http://schemas.microsoft.com/office/word/2010/wordprocessingShape">
-                    <wps:wsp>
-                      <wps:cNvSpPr/>
-                      <wps:spPr>
-                        <a:xfrm>
-                          <a:off x="0" y="0"/>
-                          <a:ext cx="1892300" cy="2171700"/>
-                        </a:xfrm>
-                        <a:prstGeom prst="roundRect">
-                          <a:avLst/>
-                        </a:prstGeom>
-                      </wps:spPr>
-                      <wps:style>
-                        <a:lnRef idx="2">
-                          <a:schemeClr val="accent5">
-                            <a:shade val="50000"/>
-                          </a:schemeClr>
-                        </a:lnRef>
-                        <a:fillRef idx="1">
-                          <a:schemeClr val="accent5"/>
-                        </a:fillRef>
-                        <a:effectRef idx="0">
-                          <a:schemeClr val="accent5"/>
-                        </a:effectRef>
-                        <a:fontRef idx="minor">
-                          <a:schemeClr val="lt1"/>
-                        </a:fontRef>
-                      </wps:style>
-                      <wps:bodyPr rot="0" spcFirstLastPara="0" vertOverflow="overflow" horzOverflow="overflow" vert="horz" wrap="square" lIns="91440" tIns="45720" rIns="91440" bIns="45720" numCol="1" spcCol="0" rtlCol="0" fromWordArt="0" anchor="ctr" anchorCtr="0" forceAA="0" compatLnSpc="1">
-                        <a:prstTxWarp prst="textNoShape">
-                          <a:avLst/>
-                        </a:prstTxWarp>
-                        <a:noAutofit/>
-                      </wps:bodyPr>
-                    </wps:wsp>
-                  </a:graphicData>
-                </a:graphic>
-                <wp14:sizeRelH relativeFrom="margin">
-                  <wp14:pctWidth>0</wp14:pctWidth>
-                </wp14:sizeRelH>
-                <wp14:sizeRelV relativeFrom="margin">
-                  <wp14:pctHeight>0</wp14:pctHeight>
-                </wp14:sizeRelV>
-              </wp:anchor>
-            </w:drawing>
-          </mc:Choice>
-          <mc:Fallback>
-            <w:pict>
-              <v:roundrect w14:anchorId="16BC65E9" id="Rectangle: Rounded Corners 35" o:spid="_x0000_s1026" style="position:absolute;margin-left:730.8pt;margin-top:554.1pt;width:149pt;height:171pt;z-index:251728896;visibility:visible;mso-wrap-style:square;mso-width-percent:0;mso-height-percent:0;mso-wrap-distance-left:9pt;mso-wrap-distance-top:0;mso-wrap-distance-right:9pt;mso-wrap-distance-bottom:0;mso-position-horizontal:absolute;mso-position-horizontal-relative:text;mso-position-vertical:absolute;mso-position-vertical-relative:text;mso-width-percent:0;mso-height-percent:0;mso-width-relative:margin;mso-height-relative:margin;v-text-anchor:middle" arcsize="10923f" o:gfxdata="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" fillcolor="#5b9bd5 [3208]" strokecolor="#1f4d78 [1608]" strokeweight="1pt">
-                <v:stroke joinstyle="miter"/>
-              </v:roundrect>
             </w:pict>
           </mc:Fallback>
         </mc:AlternateContent>
@@ -910,7 +1581,7 @@
         <mc:AlternateContent>
           <mc:Choice Requires="wps">
             <w:drawing>
-              <wp:anchor distT="0" distB="0" distL="114300" distR="114300" simplePos="0" relativeHeight="251752448" behindDoc="0" locked="0" layoutInCell="1" allowOverlap="1" wp14:anchorId="10348289" wp14:editId="17B86D5B">
+              <wp:anchor distT="0" distB="0" distL="114300" distR="114300" simplePos="0" relativeHeight="251752448" behindDoc="0" locked="0" layoutInCell="1" allowOverlap="1" wp14:anchorId="10348289" wp14:editId="0B1A8E88">
                 <wp:simplePos x="0" y="0"/>
                 <wp:positionH relativeFrom="column">
                   <wp:posOffset>6075947</wp:posOffset>
@@ -972,173 +1643,9 @@
           </mc:Choice>
           <mc:Fallback>
             <w:pict>
-              <v:roundrect w14:anchorId="78D5A56D" id="Rectangle: Rounded Corners 35" o:spid="_x0000_s1026" style="position:absolute;margin-left:478.4pt;margin-top:699.65pt;width:107pt;height:87.15pt;z-index:251752448;visibility:visible;mso-wrap-style:square;mso-width-percent:0;mso-height-percent:0;mso-wrap-distance-left:9pt;mso-wrap-distance-top:0;mso-wrap-distance-right:9pt;mso-wrap-distance-bottom:0;mso-position-horizontal:absolute;mso-position-horizontal-relative:text;mso-position-vertical:absolute;mso-position-vertical-relative:text;mso-width-percent:0;mso-height-percent:0;mso-width-relative:margin;mso-height-relative:margin;v-text-anchor:middle" arcsize="10923f" o:gfxdata="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" fillcolor="#5b9bd5 [3208]" strokecolor="#1f4d78 [1608]" strokeweight="1pt">
+              <v:roundrect w14:anchorId="62C1C58A" id="Rectangle: Rounded Corners 35" o:spid="_x0000_s1026" style="position:absolute;margin-left:478.4pt;margin-top:699.65pt;width:107pt;height:87.15pt;z-index:251752448;visibility:visible;mso-wrap-style:square;mso-width-percent:0;mso-height-percent:0;mso-wrap-distance-left:9pt;mso-wrap-distance-top:0;mso-wrap-distance-right:9pt;mso-wrap-distance-bottom:0;mso-position-horizontal:absolute;mso-position-horizontal-relative:text;mso-position-vertical:absolute;mso-position-vertical-relative:text;mso-width-percent:0;mso-height-percent:0;mso-width-relative:margin;mso-height-relative:margin;v-text-anchor:middle" arcsize="10923f" o:gfxdata="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" fillcolor="#5b9bd5 [3208]" strokecolor="#1f4d78 [1608]" strokeweight="1pt">
                 <v:stroke joinstyle="miter"/>
               </v:roundrect>
-            </w:pict>
-          </mc:Fallback>
-        </mc:AlternateContent>
-      </w:r>
-      <w:r>
-        <w:rPr>
-          <w:b/>
-          <w:bCs/>
-          <w:noProof/>
-          <w:sz w:val="44"/>
-          <w:szCs w:val="44"/>
-        </w:rPr>
-        <mc:AlternateContent>
-          <mc:Choice Requires="wps">
-            <w:drawing>
-              <wp:anchor distT="45720" distB="45720" distL="114300" distR="114300" simplePos="0" relativeHeight="251754496" behindDoc="0" locked="0" layoutInCell="1" allowOverlap="1" wp14:anchorId="2FFE894A" wp14:editId="34DA7C98">
-                <wp:simplePos x="0" y="0"/>
-                <wp:positionH relativeFrom="column">
-                  <wp:posOffset>6256020</wp:posOffset>
-                </wp:positionH>
-                <wp:positionV relativeFrom="paragraph">
-                  <wp:posOffset>9077960</wp:posOffset>
-                </wp:positionV>
-                <wp:extent cx="1106805" cy="914400"/>
-                <wp:effectExtent l="0" t="0" r="0" b="0"/>
-                <wp:wrapSquare wrapText="bothSides"/>
-                <wp:docPr id="49" name="Text Box 2"/>
-                <wp:cNvGraphicFramePr>
-                  <a:graphicFrameLocks xmlns:a="http://schemas.openxmlformats.org/drawingml/2006/main"/>
-                </wp:cNvGraphicFramePr>
-                <a:graphic xmlns:a="http://schemas.openxmlformats.org/drawingml/2006/main">
-                  <a:graphicData uri="http://schemas.microsoft.com/office/word/2010/wordprocessingShape">
-                    <wps:wsp>
-                      <wps:cNvSpPr txBox="1">
-                        <a:spLocks noChangeArrowheads="1"/>
-                      </wps:cNvSpPr>
-                      <wps:spPr bwMode="auto">
-                        <a:xfrm>
-                          <a:off x="0" y="0"/>
-                          <a:ext cx="1106805" cy="914400"/>
-                        </a:xfrm>
-                        <a:prstGeom prst="rect">
-                          <a:avLst/>
-                        </a:prstGeom>
-                        <a:solidFill>
-                          <a:schemeClr val="accent5">
-                            <a:alpha val="50000"/>
-                          </a:schemeClr>
-                        </a:solidFill>
-                        <a:ln>
-                          <a:noFill/>
-                        </a:ln>
-                      </wps:spPr>
-                      <wps:style>
-                        <a:lnRef idx="0">
-                          <a:scrgbClr r="0" g="0" b="0"/>
-                        </a:lnRef>
-                        <a:fillRef idx="0">
-                          <a:scrgbClr r="0" g="0" b="0"/>
-                        </a:fillRef>
-                        <a:effectRef idx="0">
-                          <a:scrgbClr r="0" g="0" b="0"/>
-                        </a:effectRef>
-                        <a:fontRef idx="minor">
-                          <a:schemeClr val="lt1"/>
-                        </a:fontRef>
-                      </wps:style>
-                      <wps:txbx>
-                        <w:txbxContent>
-                          <w:p>
-                            <w:pPr>
-                              <w:rPr>
-                                <w:color w:val="000000" w:themeColor="text1"/>
-                                <w:u w:val="double"/>
-                              </w:rPr>
-                            </w:pPr>
-                            <w:proofErr w:type="spellStart"/>
-                            <w:r>
-                              <w:rPr>
-                                <w:color w:val="000000" w:themeColor="text1"/>
-                                <w:u w:val="double"/>
-                              </w:rPr>
-                              <w:t>userEmail</w:t>
-                            </w:r>
-                            <w:proofErr w:type="spellEnd"/>
-                          </w:p>
-                          <w:p>
-                            <w:pPr>
-                              <w:rPr>
-                                <w:color w:val="000000" w:themeColor="text1"/>
-                                <w:u w:val="single"/>
-                              </w:rPr>
-                            </w:pPr>
-                            <w:proofErr w:type="spellStart"/>
-                            <w:r>
-                              <w:rPr>
-                                <w:color w:val="000000" w:themeColor="text1"/>
-                                <w:u w:val="single"/>
-                              </w:rPr>
-                              <w:t>phoneNumber</w:t>
-                            </w:r>
-                            <w:proofErr w:type="spellEnd"/>
-                          </w:p>
-                        </w:txbxContent>
-                      </wps:txbx>
-                      <wps:bodyPr rot="0" vert="horz" wrap="square" lIns="91440" tIns="45720" rIns="91440" bIns="45720" anchor="t" anchorCtr="0">
-                        <a:noAutofit/>
-                      </wps:bodyPr>
-                    </wps:wsp>
-                  </a:graphicData>
-                </a:graphic>
-                <wp14:sizeRelH relativeFrom="margin">
-                  <wp14:pctWidth>0</wp14:pctWidth>
-                </wp14:sizeRelH>
-                <wp14:sizeRelV relativeFrom="margin">
-                  <wp14:pctHeight>0</wp14:pctHeight>
-                </wp14:sizeRelV>
-              </wp:anchor>
-            </w:drawing>
-          </mc:Choice>
-          <mc:Fallback>
-            <w:pict>
-              <v:shape w14:anchorId="2FFE894A" id="_x0000_s1029" type="#_x0000_t202" style="position:absolute;margin-left:492.6pt;margin-top:714.8pt;width:87.15pt;height:1in;z-index:251754496;visibility:visible;mso-wrap-style:square;mso-width-percent:0;mso-height-percent:0;mso-wrap-distance-left:9pt;mso-wrap-distance-top:3.6pt;mso-wrap-distance-right:9pt;mso-wrap-distance-bottom:3.6pt;mso-position-horizontal:absolute;mso-position-horizontal-relative:text;mso-position-vertical:absolute;mso-position-vertical-relative:text;mso-width-percent:0;mso-height-percent:0;mso-width-relative:margin;mso-height-relative:margin;v-text-anchor:top" o:gfxdata="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" fillcolor="#5b9bd5 [3208]" stroked="f">
-                <v:fill opacity="32896f"/>
-                <v:textbox>
-                  <w:txbxContent>
-                    <w:p>
-                      <w:pPr>
-                        <w:rPr>
-                          <w:color w:val="000000" w:themeColor="text1"/>
-                          <w:u w:val="double"/>
-                        </w:rPr>
-                      </w:pPr>
-                      <w:proofErr w:type="spellStart"/>
-                      <w:r>
-                        <w:rPr>
-                          <w:color w:val="000000" w:themeColor="text1"/>
-                          <w:u w:val="double"/>
-                        </w:rPr>
-                        <w:t>userEmail</w:t>
-                      </w:r>
-                      <w:proofErr w:type="spellEnd"/>
-                    </w:p>
-                    <w:p>
-                      <w:pPr>
-                        <w:rPr>
-                          <w:color w:val="000000" w:themeColor="text1"/>
-                          <w:u w:val="single"/>
-                        </w:rPr>
-                      </w:pPr>
-                      <w:proofErr w:type="spellStart"/>
-                      <w:r>
-                        <w:rPr>
-                          <w:color w:val="000000" w:themeColor="text1"/>
-                          <w:u w:val="single"/>
-                        </w:rPr>
-                        <w:t>phoneNumber</w:t>
-                      </w:r>
-                      <w:proofErr w:type="spellEnd"/>
-                    </w:p>
-                  </w:txbxContent>
-                </v:textbox>
-                <w10:wrap type="square"/>
-              </v:shape>
             </w:pict>
           </mc:Fallback>
         </mc:AlternateContent>
@@ -1596,7 +2103,7 @@
         <mc:AlternateContent>
           <mc:Choice Requires="wps">
             <w:drawing>
-              <wp:anchor distT="45720" distB="45720" distL="114300" distR="114300" simplePos="0" relativeHeight="251720704" behindDoc="0" locked="0" layoutInCell="1" allowOverlap="1" wp14:anchorId="0C654C51" wp14:editId="72CA6073">
+              <wp:anchor distT="45720" distB="45720" distL="114300" distR="114300" simplePos="0" relativeHeight="251720704" behindDoc="0" locked="0" layoutInCell="1" allowOverlap="1" wp14:anchorId="0C654C51" wp14:editId="25E263B7">
                 <wp:simplePos x="0" y="0"/>
                 <wp:positionH relativeFrom="column">
                   <wp:posOffset>6174740</wp:posOffset>
@@ -1666,7 +2173,7 @@
           </mc:Choice>
           <mc:Fallback>
             <w:pict>
-              <v:shape w14:anchorId="0C654C51" id="_x0000_s1032" type="#_x0000_t202" style="position:absolute;margin-left:486.2pt;margin-top:520pt;width:71.1pt;height:23.4pt;z-index:251720704;visibility:visible;mso-wrap-style:square;mso-width-percent:0;mso-height-percent:0;mso-wrap-distance-left:9pt;mso-wrap-distance-top:3.6pt;mso-wrap-distance-right:9pt;mso-wrap-distance-bottom:3.6pt;mso-position-horizontal:absolute;mso-position-horizontal-relative:text;mso-position-vertical:absolute;mso-position-vertical-relative:text;mso-width-percent:0;mso-height-percent:0;mso-width-relative:margin;mso-height-relative:margin;v-text-anchor:top" o:gfxdata="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">
+              <v:shape w14:anchorId="0C654C51" id="_x0000_s1034" type="#_x0000_t202" style="position:absolute;margin-left:486.2pt;margin-top:520pt;width:71.1pt;height:23.4pt;z-index:251720704;visibility:visible;mso-wrap-style:square;mso-width-percent:0;mso-height-percent:0;mso-wrap-distance-left:9pt;mso-wrap-distance-top:3.6pt;mso-wrap-distance-right:9pt;mso-wrap-distance-bottom:3.6pt;mso-position-horizontal:absolute;mso-position-horizontal-relative:text;mso-position-vertical:absolute;mso-position-vertical-relative:text;mso-width-percent:0;mso-height-percent:0;mso-width-relative:margin;mso-height-relative:margin;v-text-anchor:top" o:gfxdata="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">
                 <v:textbox>
                   <w:txbxContent>
                     <w:p>
@@ -1676,296 +2183,6 @@
                       <w:r>
                         <w:t>1</w:t>
                       </w:r>
-                    </w:p>
-                  </w:txbxContent>
-                </v:textbox>
-                <w10:wrap type="square"/>
-              </v:shape>
-            </w:pict>
-          </mc:Fallback>
-        </mc:AlternateContent>
-      </w:r>
-      <w:r>
-        <w:rPr>
-          <w:b/>
-          <w:bCs/>
-          <w:noProof/>
-          <w:sz w:val="44"/>
-          <w:szCs w:val="44"/>
-        </w:rPr>
-        <mc:AlternateContent>
-          <mc:Choice Requires="wps">
-            <w:drawing>
-              <wp:anchor distT="45720" distB="45720" distL="114300" distR="114300" simplePos="0" relativeHeight="251696128" behindDoc="0" locked="0" layoutInCell="1" allowOverlap="1" wp14:anchorId="52375EB2" wp14:editId="6A46DDA4">
-                <wp:simplePos x="0" y="0"/>
-                <wp:positionH relativeFrom="column">
-                  <wp:posOffset>4202078</wp:posOffset>
-                </wp:positionH>
-                <wp:positionV relativeFrom="paragraph">
-                  <wp:posOffset>7329029</wp:posOffset>
-                </wp:positionV>
-                <wp:extent cx="1307465" cy="1404620"/>
-                <wp:effectExtent l="0" t="0" r="6985" b="1270"/>
-                <wp:wrapSquare wrapText="bothSides"/>
-                <wp:docPr id="18" name="Text Box 2"/>
-                <wp:cNvGraphicFramePr>
-                  <a:graphicFrameLocks xmlns:a="http://schemas.openxmlformats.org/drawingml/2006/main"/>
-                </wp:cNvGraphicFramePr>
-                <a:graphic xmlns:a="http://schemas.openxmlformats.org/drawingml/2006/main">
-                  <a:graphicData uri="http://schemas.microsoft.com/office/word/2010/wordprocessingShape">
-                    <wps:wsp>
-                      <wps:cNvSpPr txBox="1">
-                        <a:spLocks noChangeArrowheads="1"/>
-                      </wps:cNvSpPr>
-                      <wps:spPr bwMode="auto">
-                        <a:xfrm>
-                          <a:off x="0" y="0"/>
-                          <a:ext cx="1307465" cy="1404620"/>
-                        </a:xfrm>
-                        <a:prstGeom prst="rect">
-                          <a:avLst/>
-                        </a:prstGeom>
-                        <a:solidFill>
-                          <a:schemeClr val="accent5">
-                            <a:alpha val="50000"/>
-                          </a:schemeClr>
-                        </a:solidFill>
-                        <a:ln>
-                          <a:noFill/>
-                        </a:ln>
-                      </wps:spPr>
-                      <wps:style>
-                        <a:lnRef idx="0">
-                          <a:scrgbClr r="0" g="0" b="0"/>
-                        </a:lnRef>
-                        <a:fillRef idx="0">
-                          <a:scrgbClr r="0" g="0" b="0"/>
-                        </a:fillRef>
-                        <a:effectRef idx="0">
-                          <a:scrgbClr r="0" g="0" b="0"/>
-                        </a:effectRef>
-                        <a:fontRef idx="minor">
-                          <a:schemeClr val="lt1"/>
-                        </a:fontRef>
-                      </wps:style>
-                      <wps:txbx>
-                        <w:txbxContent>
-                          <w:p>
-                            <w:pPr>
-                              <w:rPr>
-                                <w:color w:val="000000" w:themeColor="text1"/>
-                                <w:u w:val="single"/>
-                              </w:rPr>
-                            </w:pPr>
-                            <w:r>
-                              <w:rPr>
-                                <w:color w:val="000000" w:themeColor="text1"/>
-                                <w:u w:val="single"/>
-                              </w:rPr>
-                              <w:t>email</w:t>
-                            </w:r>
-                          </w:p>
-                          <w:p>
-                            <w:pPr>
-                              <w:rPr>
-                                <w:color w:val="000000" w:themeColor="text1"/>
-                              </w:rPr>
-                            </w:pPr>
-                            <w:proofErr w:type="spellStart"/>
-                            <w:r>
-                              <w:rPr>
-                                <w:color w:val="000000" w:themeColor="text1"/>
-                              </w:rPr>
-                              <w:t>first</w:t>
-                            </w:r>
-                            <w:r>
-                              <w:rPr>
-                                <w:color w:val="000000" w:themeColor="text1"/>
-                              </w:rPr>
-                              <w:t>N</w:t>
-                            </w:r>
-                            <w:r>
-                              <w:rPr>
-                                <w:color w:val="000000" w:themeColor="text1"/>
-                              </w:rPr>
-                              <w:t>ame</w:t>
-                            </w:r>
-                            <w:proofErr w:type="spellEnd"/>
-                          </w:p>
-                          <w:p>
-                            <w:pPr>
-                              <w:rPr>
-                                <w:color w:val="000000" w:themeColor="text1"/>
-                              </w:rPr>
-                            </w:pPr>
-                            <w:proofErr w:type="spellStart"/>
-                            <w:r>
-                              <w:rPr>
-                                <w:color w:val="000000" w:themeColor="text1"/>
-                              </w:rPr>
-                              <w:t>last</w:t>
-                            </w:r>
-                            <w:r>
-                              <w:rPr>
-                                <w:color w:val="000000" w:themeColor="text1"/>
-                              </w:rPr>
-                              <w:t>N</w:t>
-                            </w:r>
-                            <w:r>
-                              <w:rPr>
-                                <w:color w:val="000000" w:themeColor="text1"/>
-                              </w:rPr>
-                              <w:t>ame</w:t>
-                            </w:r>
-                            <w:proofErr w:type="spellEnd"/>
-                          </w:p>
-                          <w:p>
-                            <w:pPr>
-                              <w:rPr>
-                                <w:color w:val="000000" w:themeColor="text1"/>
-                              </w:rPr>
-                            </w:pPr>
-                            <w:r>
-                              <w:rPr>
-                                <w:color w:val="000000" w:themeColor="text1"/>
-                              </w:rPr>
-                              <w:t>pass</w:t>
-                            </w:r>
-                          </w:p>
-                          <w:p>
-                            <w:pPr>
-                              <w:rPr>
-                                <w:color w:val="000000" w:themeColor="text1"/>
-                              </w:rPr>
-                            </w:pPr>
-                            <w:proofErr w:type="spellStart"/>
-                            <w:r>
-                              <w:rPr>
-                                <w:color w:val="000000" w:themeColor="text1"/>
-                              </w:rPr>
-                              <w:t>userType</w:t>
-                            </w:r>
-                            <w:proofErr w:type="spellEnd"/>
-                          </w:p>
-                        </w:txbxContent>
-                      </wps:txbx>
-                      <wps:bodyPr rot="0" vert="horz" wrap="square" lIns="91440" tIns="45720" rIns="91440" bIns="45720" anchor="t" anchorCtr="0">
-                        <a:spAutoFit/>
-                      </wps:bodyPr>
-                    </wps:wsp>
-                  </a:graphicData>
-                </a:graphic>
-                <wp14:sizeRelH relativeFrom="margin">
-                  <wp14:pctWidth>0</wp14:pctWidth>
-                </wp14:sizeRelH>
-                <wp14:sizeRelV relativeFrom="margin">
-                  <wp14:pctHeight>20000</wp14:pctHeight>
-                </wp14:sizeRelV>
-              </wp:anchor>
-            </w:drawing>
-          </mc:Choice>
-          <mc:Fallback>
-            <w:pict>
-              <v:shape w14:anchorId="52375EB2" id="_x0000_s1033" type="#_x0000_t202" style="position:absolute;margin-left:330.85pt;margin-top:577.1pt;width:102.95pt;height:110.6pt;z-index:251696128;visibility:visible;mso-wrap-style:square;mso-width-percent:0;mso-height-percent:200;mso-wrap-distance-left:9pt;mso-wrap-distance-top:3.6pt;mso-wrap-distance-right:9pt;mso-wrap-distance-bottom:3.6pt;mso-position-horizontal:absolute;mso-position-horizontal-relative:text;mso-position-vertical:absolute;mso-position-vertical-relative:text;mso-width-percent:0;mso-height-percent:200;mso-width-relative:margin;mso-height-relative:margin;v-text-anchor:top" o:gfxdata="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" fillcolor="#5b9bd5 [3208]" stroked="f">
-                <v:fill opacity="32896f"/>
-                <v:textbox style="mso-fit-shape-to-text:t">
-                  <w:txbxContent>
-                    <w:p>
-                      <w:pPr>
-                        <w:rPr>
-                          <w:color w:val="000000" w:themeColor="text1"/>
-                          <w:u w:val="single"/>
-                        </w:rPr>
-                      </w:pPr>
-                      <w:r>
-                        <w:rPr>
-                          <w:color w:val="000000" w:themeColor="text1"/>
-                          <w:u w:val="single"/>
-                        </w:rPr>
-                        <w:t>email</w:t>
-                      </w:r>
-                    </w:p>
-                    <w:p>
-                      <w:pPr>
-                        <w:rPr>
-                          <w:color w:val="000000" w:themeColor="text1"/>
-                        </w:rPr>
-                      </w:pPr>
-                      <w:proofErr w:type="spellStart"/>
-                      <w:r>
-                        <w:rPr>
-                          <w:color w:val="000000" w:themeColor="text1"/>
-                        </w:rPr>
-                        <w:t>first</w:t>
-                      </w:r>
-                      <w:r>
-                        <w:rPr>
-                          <w:color w:val="000000" w:themeColor="text1"/>
-                        </w:rPr>
-                        <w:t>N</w:t>
-                      </w:r>
-                      <w:r>
-                        <w:rPr>
-                          <w:color w:val="000000" w:themeColor="text1"/>
-                        </w:rPr>
-                        <w:t>ame</w:t>
-                      </w:r>
-                      <w:proofErr w:type="spellEnd"/>
-                    </w:p>
-                    <w:p>
-                      <w:pPr>
-                        <w:rPr>
-                          <w:color w:val="000000" w:themeColor="text1"/>
-                        </w:rPr>
-                      </w:pPr>
-                      <w:proofErr w:type="spellStart"/>
-                      <w:r>
-                        <w:rPr>
-                          <w:color w:val="000000" w:themeColor="text1"/>
-                        </w:rPr>
-                        <w:t>last</w:t>
-                      </w:r>
-                      <w:r>
-                        <w:rPr>
-                          <w:color w:val="000000" w:themeColor="text1"/>
-                        </w:rPr>
-                        <w:t>N</w:t>
-                      </w:r>
-                      <w:r>
-                        <w:rPr>
-                          <w:color w:val="000000" w:themeColor="text1"/>
-                        </w:rPr>
-                        <w:t>ame</w:t>
-                      </w:r>
-                      <w:proofErr w:type="spellEnd"/>
-                    </w:p>
-                    <w:p>
-                      <w:pPr>
-                        <w:rPr>
-                          <w:color w:val="000000" w:themeColor="text1"/>
-                        </w:rPr>
-                      </w:pPr>
-                      <w:r>
-                        <w:rPr>
-                          <w:color w:val="000000" w:themeColor="text1"/>
-                        </w:rPr>
-                        <w:t>pass</w:t>
-                      </w:r>
-                    </w:p>
-                    <w:p>
-                      <w:pPr>
-                        <w:rPr>
-                          <w:color w:val="000000" w:themeColor="text1"/>
-                        </w:rPr>
-                      </w:pPr>
-                      <w:proofErr w:type="spellStart"/>
-                      <w:r>
-                        <w:rPr>
-                          <w:color w:val="000000" w:themeColor="text1"/>
-                        </w:rPr>
-                        <w:t>userType</w:t>
-                      </w:r>
-                      <w:proofErr w:type="spellEnd"/>
                     </w:p>
                   </w:txbxContent>
                 </v:textbox>
@@ -3475,7 +3692,7 @@
         <mc:AlternateContent>
           <mc:Choice Requires="wps">
             <w:drawing>
-              <wp:anchor distT="0" distB="0" distL="114300" distR="114300" simplePos="0" relativeHeight="251661312" behindDoc="0" locked="0" layoutInCell="1" allowOverlap="1" wp14:anchorId="68BE8CCC" wp14:editId="3F3EA14F">
+              <wp:anchor distT="0" distB="0" distL="114300" distR="114300" simplePos="0" relativeHeight="251661312" behindDoc="0" locked="0" layoutInCell="1" allowOverlap="1" wp14:anchorId="68BE8CCC" wp14:editId="7296F0D8">
                 <wp:simplePos x="0" y="0"/>
                 <wp:positionH relativeFrom="column">
                   <wp:posOffset>1952978</wp:posOffset>
@@ -3534,131 +3751,9 @@
           </mc:Choice>
           <mc:Fallback>
             <w:pict>
-              <v:roundrect w14:anchorId="1761D68D" id="Rectangle: Rounded Corners 2" o:spid="_x0000_s1026" style="position:absolute;margin-left:153.8pt;margin-top:131.6pt;width:147.3pt;height:117.35pt;z-index:251661312;visibility:visible;mso-wrap-style:square;mso-height-percent:0;mso-wrap-distance-left:9pt;mso-wrap-distance-top:0;mso-wrap-distance-right:9pt;mso-wrap-distance-bottom:0;mso-position-horizontal:absolute;mso-position-horizontal-relative:text;mso-position-vertical:absolute;mso-position-vertical-relative:text;mso-height-percent:0;mso-height-relative:margin;v-text-anchor:middle" arcsize="10923f" o:gfxdata="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" fillcolor="#5b9bd5 [3208]" strokecolor="#1f4d78 [1608]" strokeweight="1pt">
+              <v:roundrect w14:anchorId="0A73AB11" id="Rectangle: Rounded Corners 2" o:spid="_x0000_s1026" style="position:absolute;margin-left:153.8pt;margin-top:131.6pt;width:147.3pt;height:117.35pt;z-index:251661312;visibility:visible;mso-wrap-style:square;mso-height-percent:0;mso-wrap-distance-left:9pt;mso-wrap-distance-top:0;mso-wrap-distance-right:9pt;mso-wrap-distance-bottom:0;mso-position-horizontal:absolute;mso-position-horizontal-relative:text;mso-position-vertical:absolute;mso-position-vertical-relative:text;mso-height-percent:0;mso-height-relative:margin;v-text-anchor:middle" arcsize="10923f" o:gfxdata="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" fillcolor="#5b9bd5 [3208]" strokecolor="#1f4d78 [1608]" strokeweight="1pt">
                 <v:stroke joinstyle="miter"/>
               </v:roundrect>
-            </w:pict>
-          </mc:Fallback>
-        </mc:AlternateContent>
-      </w:r>
-      <w:r>
-        <w:rPr>
-          <w:b/>
-          <w:bCs/>
-          <w:noProof/>
-          <w:sz w:val="44"/>
-          <w:szCs w:val="44"/>
-        </w:rPr>
-        <mc:AlternateContent>
-          <mc:Choice Requires="wps">
-            <w:drawing>
-              <wp:anchor distT="45720" distB="45720" distL="114300" distR="114300" simplePos="0" relativeHeight="251734016" behindDoc="0" locked="0" layoutInCell="1" allowOverlap="1" wp14:anchorId="22A1F44A" wp14:editId="5DA85CC9">
-                <wp:simplePos x="0" y="0"/>
-                <wp:positionH relativeFrom="margin">
-                  <wp:align>center</wp:align>
-                </wp:positionH>
-                <wp:positionV relativeFrom="paragraph">
-                  <wp:posOffset>360902</wp:posOffset>
-                </wp:positionV>
-                <wp:extent cx="2455545" cy="435610"/>
-                <wp:effectExtent l="0" t="0" r="20955" b="21590"/>
-                <wp:wrapSquare wrapText="bothSides"/>
-                <wp:docPr id="39" name="Text Box 2"/>
-                <wp:cNvGraphicFramePr>
-                  <a:graphicFrameLocks xmlns:a="http://schemas.openxmlformats.org/drawingml/2006/main"/>
-                </wp:cNvGraphicFramePr>
-                <a:graphic xmlns:a="http://schemas.openxmlformats.org/drawingml/2006/main">
-                  <a:graphicData uri="http://schemas.microsoft.com/office/word/2010/wordprocessingShape">
-                    <wps:wsp>
-                      <wps:cNvSpPr txBox="1">
-                        <a:spLocks noChangeArrowheads="1"/>
-                      </wps:cNvSpPr>
-                      <wps:spPr bwMode="auto">
-                        <a:xfrm>
-                          <a:off x="0" y="0"/>
-                          <a:ext cx="2455545" cy="435610"/>
-                        </a:xfrm>
-                        <a:prstGeom prst="rect">
-                          <a:avLst/>
-                        </a:prstGeom>
-                        <a:solidFill>
-                          <a:srgbClr val="FFFFFF"/>
-                        </a:solidFill>
-                        <a:ln w="9525">
-                          <a:solidFill>
-                            <a:srgbClr val="000000"/>
-                          </a:solidFill>
-                          <a:miter lim="800000"/>
-                          <a:headEnd/>
-                          <a:tailEnd/>
-                        </a:ln>
-                      </wps:spPr>
-                      <wps:txbx>
-                        <w:txbxContent>
-                          <w:p>
-                            <w:pPr>
-                              <w:rPr>
-                                <w:b/>
-                                <w:bCs/>
-                                <w:sz w:val="44"/>
-                                <w:szCs w:val="44"/>
-                              </w:rPr>
-                            </w:pPr>
-                            <w:r>
-                              <w:rPr>
-                                <w:b/>
-                                <w:bCs/>
-                                <w:sz w:val="44"/>
-                                <w:szCs w:val="44"/>
-                              </w:rPr>
-                              <w:t>RELATIONAL TABLE</w:t>
-                            </w:r>
-                          </w:p>
-                        </w:txbxContent>
-                      </wps:txbx>
-                      <wps:bodyPr rot="0" vert="horz" wrap="square" lIns="91440" tIns="45720" rIns="91440" bIns="45720" anchor="t" anchorCtr="0">
-                        <a:noAutofit/>
-                      </wps:bodyPr>
-                    </wps:wsp>
-                  </a:graphicData>
-                </a:graphic>
-                <wp14:sizeRelH relativeFrom="margin">
-                  <wp14:pctWidth>0</wp14:pctWidth>
-                </wp14:sizeRelH>
-                <wp14:sizeRelV relativeFrom="margin">
-                  <wp14:pctHeight>0</wp14:pctHeight>
-                </wp14:sizeRelV>
-              </wp:anchor>
-            </w:drawing>
-          </mc:Choice>
-          <mc:Fallback>
-            <w:pict>
-              <v:shape w14:anchorId="22A1F44A" id="_x0000_s1041" type="#_x0000_t202" style="position:absolute;margin-left:0;margin-top:28.4pt;width:193.35pt;height:34.3pt;z-index:251734016;visibility:visible;mso-wrap-style:square;mso-width-percent:0;mso-height-percent:0;mso-wrap-distance-left:9pt;mso-wrap-distance-top:3.6pt;mso-wrap-distance-right:9pt;mso-wrap-distance-bottom:3.6pt;mso-position-horizontal:center;mso-position-horizontal-relative:margin;mso-position-vertical:absolute;mso-position-vertical-relative:text;mso-width-percent:0;mso-height-percent:0;mso-width-relative:margin;mso-height-relative:margin;v-text-anchor:top" o:gfxdata="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">
-                <v:textbox>
-                  <w:txbxContent>
-                    <w:p>
-                      <w:pPr>
-                        <w:rPr>
-                          <w:b/>
-                          <w:bCs/>
-                          <w:sz w:val="44"/>
-                          <w:szCs w:val="44"/>
-                        </w:rPr>
-                      </w:pPr>
-                      <w:r>
-                        <w:rPr>
-                          <w:b/>
-                          <w:bCs/>
-                          <w:sz w:val="44"/>
-                          <w:szCs w:val="44"/>
-                        </w:rPr>
-                        <w:t>RELATIONAL TABLE</w:t>
-                      </w:r>
-                    </w:p>
-                  </w:txbxContent>
-                </v:textbox>
-                <w10:wrap type="square" anchorx="margin"/>
-              </v:shape>
             </w:pict>
           </mc:Fallback>
         </mc:AlternateContent>
@@ -4400,7 +4495,7 @@
         <mc:AlternateContent>
           <mc:Choice Requires="wps">
             <w:drawing>
-              <wp:anchor distT="0" distB="0" distL="114300" distR="114300" simplePos="0" relativeHeight="251673600" behindDoc="0" locked="0" layoutInCell="1" allowOverlap="1" wp14:anchorId="4AC14CC2" wp14:editId="41CA81DA">
+              <wp:anchor distT="0" distB="0" distL="114300" distR="114300" simplePos="0" relativeHeight="251673600" behindDoc="0" locked="0" layoutInCell="1" allowOverlap="1" wp14:anchorId="4AC14CC2" wp14:editId="38743F87">
                 <wp:simplePos x="0" y="0"/>
                 <wp:positionH relativeFrom="column">
                   <wp:posOffset>41275</wp:posOffset>
@@ -4462,84 +4557,7 @@
           </mc:Choice>
           <mc:Fallback>
             <w:pict>
-              <v:roundrect w14:anchorId="1238A36A" id="Rectangle: Rounded Corners 8" o:spid="_x0000_s1026" style="position:absolute;margin-left:3.25pt;margin-top:554.15pt;width:119.7pt;height:93.75pt;z-index:251673600;visibility:visible;mso-wrap-style:square;mso-width-percent:0;mso-height-percent:0;mso-wrap-distance-left:9pt;mso-wrap-distance-top:0;mso-wrap-distance-right:9pt;mso-wrap-distance-bottom:0;mso-position-horizontal:absolute;mso-position-horizontal-relative:text;mso-position-vertical:absolute;mso-position-vertical-relative:text;mso-width-percent:0;mso-height-percent:0;mso-width-relative:margin;mso-height-relative:margin;v-text-anchor:middle" arcsize="10923f" o:gfxdata="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" fillcolor="#5b9bd5 [3208]" strokecolor="#1f4d78 [1608]" strokeweight="1pt">
-                <v:stroke joinstyle="miter"/>
-              </v:roundrect>
-            </w:pict>
-          </mc:Fallback>
-        </mc:AlternateContent>
-      </w:r>
-      <w:r>
-        <w:rPr>
-          <w:b/>
-          <w:bCs/>
-          <w:noProof/>
-          <w:sz w:val="44"/>
-          <w:szCs w:val="44"/>
-        </w:rPr>
-        <mc:AlternateContent>
-          <mc:Choice Requires="wps">
-            <w:drawing>
-              <wp:anchor distT="0" distB="0" distL="114300" distR="114300" simplePos="0" relativeHeight="251675648" behindDoc="0" locked="0" layoutInCell="1" allowOverlap="1" wp14:anchorId="7B8DD8AD" wp14:editId="5BCA43D9">
-                <wp:simplePos x="0" y="0"/>
-                <wp:positionH relativeFrom="column">
-                  <wp:posOffset>1763395</wp:posOffset>
-                </wp:positionH>
-                <wp:positionV relativeFrom="paragraph">
-                  <wp:posOffset>7037705</wp:posOffset>
-                </wp:positionV>
-                <wp:extent cx="1870710" cy="3082925"/>
-                <wp:effectExtent l="0" t="0" r="15240" b="22225"/>
-                <wp:wrapNone/>
-                <wp:docPr id="9" name="Rectangle: Rounded Corners 9"/>
-                <wp:cNvGraphicFramePr/>
-                <a:graphic xmlns:a="http://schemas.openxmlformats.org/drawingml/2006/main">
-                  <a:graphicData uri="http://schemas.microsoft.com/office/word/2010/wordprocessingShape">
-                    <wps:wsp>
-                      <wps:cNvSpPr/>
-                      <wps:spPr>
-                        <a:xfrm>
-                          <a:off x="0" y="0"/>
-                          <a:ext cx="1870710" cy="3082925"/>
-                        </a:xfrm>
-                        <a:prstGeom prst="roundRect">
-                          <a:avLst/>
-                        </a:prstGeom>
-                      </wps:spPr>
-                      <wps:style>
-                        <a:lnRef idx="2">
-                          <a:schemeClr val="accent5">
-                            <a:shade val="50000"/>
-                          </a:schemeClr>
-                        </a:lnRef>
-                        <a:fillRef idx="1">
-                          <a:schemeClr val="accent5"/>
-                        </a:fillRef>
-                        <a:effectRef idx="0">
-                          <a:schemeClr val="accent5"/>
-                        </a:effectRef>
-                        <a:fontRef idx="minor">
-                          <a:schemeClr val="lt1"/>
-                        </a:fontRef>
-                      </wps:style>
-                      <wps:bodyPr rot="0" spcFirstLastPara="0" vertOverflow="overflow" horzOverflow="overflow" vert="horz" wrap="square" lIns="91440" tIns="45720" rIns="91440" bIns="45720" numCol="1" spcCol="0" rtlCol="0" fromWordArt="0" anchor="ctr" anchorCtr="0" forceAA="0" compatLnSpc="1">
-                        <a:prstTxWarp prst="textNoShape">
-                          <a:avLst/>
-                        </a:prstTxWarp>
-                        <a:noAutofit/>
-                      </wps:bodyPr>
-                    </wps:wsp>
-                  </a:graphicData>
-                </a:graphic>
-                <wp14:sizeRelV relativeFrom="margin">
-                  <wp14:pctHeight>0</wp14:pctHeight>
-                </wp14:sizeRelV>
-              </wp:anchor>
-            </w:drawing>
-          </mc:Choice>
-          <mc:Fallback>
-            <w:pict>
-              <v:roundrect w14:anchorId="3BEA8AD3" id="Rectangle: Rounded Corners 9" o:spid="_x0000_s1026" style="position:absolute;margin-left:138.85pt;margin-top:554.15pt;width:147.3pt;height:242.75pt;z-index:251675648;visibility:visible;mso-wrap-style:square;mso-height-percent:0;mso-wrap-distance-left:9pt;mso-wrap-distance-top:0;mso-wrap-distance-right:9pt;mso-wrap-distance-bottom:0;mso-position-horizontal:absolute;mso-position-horizontal-relative:text;mso-position-vertical:absolute;mso-position-vertical-relative:text;mso-height-percent:0;mso-height-relative:margin;v-text-anchor:middle" arcsize="10923f" o:gfxdata="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" fillcolor="#5b9bd5 [3208]" strokecolor="#1f4d78 [1608]" strokeweight="1pt">
+              <v:roundrect w14:anchorId="51E46ADD" id="Rectangle: Rounded Corners 8" o:spid="_x0000_s1026" style="position:absolute;margin-left:3.25pt;margin-top:554.15pt;width:119.7pt;height:93.75pt;z-index:251673600;visibility:visible;mso-wrap-style:square;mso-width-percent:0;mso-height-percent:0;mso-wrap-distance-left:9pt;mso-wrap-distance-top:0;mso-wrap-distance-right:9pt;mso-wrap-distance-bottom:0;mso-position-horizontal:absolute;mso-position-horizontal-relative:text;mso-position-vertical:absolute;mso-position-vertical-relative:text;mso-width-percent:0;mso-height-percent:0;mso-width-relative:margin;mso-height-relative:margin;v-text-anchor:middle" arcsize="10923f" o:gfxdata="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" fillcolor="#5b9bd5 [3208]" strokecolor="#1f4d78 [1608]" strokeweight="1pt">
                 <v:stroke joinstyle="miter"/>
               </v:roundrect>
             </w:pict>
@@ -7283,6 +7301,12 @@
     <w:sectPr>
       <w:pgSz w:w="23811" w:h="16838" w:orient="landscape" w:code="8"/>
       <w:pgMar w:top="426" w:right="1440" w:bottom="426" w:left="1440" w:header="708" w:footer="708" w:gutter="0"/>
+      <w:pgBorders w:offsetFrom="page">
+        <w:top w:val="single" w:sz="4" w:space="24" w:color="auto"/>
+        <w:left w:val="single" w:sz="4" w:space="24" w:color="auto"/>
+        <w:bottom w:val="single" w:sz="4" w:space="24" w:color="auto"/>
+        <w:right w:val="single" w:sz="4" w:space="24" w:color="auto"/>
+      </w:pgBorders>
       <w:cols w:space="708"/>
       <w:docGrid w:linePitch="360"/>
     </w:sectPr>

</xml_diff>